<commit_message>
Full timeline of the video with script attached
</commit_message>
<xml_diff>
--- a/Design/Pitch Story Board Jack Edit'.docx
+++ b/Design/Pitch Story Board Jack Edit'.docx
@@ -31,160 +31,905 @@
       <w:r>
         <w:t xml:space="preserve"> name and position shows on screen</w:t>
       </w:r>
+    </w:p>
+    <w:p>
+      <w:proofErr w:type="spellStart"/>
+      <w:r>
+        <w:t>Lochlan</w:t>
+      </w:r>
+      <w:proofErr w:type="spellEnd"/>
+      <w:r>
+        <w:t xml:space="preserve"> himself or images of the game show on screen</w:t>
+      </w:r>
+    </w:p>
+    <w:p>
+      <w:proofErr w:type="spellStart"/>
+      <w:r>
+        <w:t>Lochlan</w:t>
+      </w:r>
+      <w:proofErr w:type="spellEnd"/>
+      <w:r>
+        <w:t xml:space="preserve"> talks about the game</w:t>
+      </w:r>
+    </w:p>
+    <w:p>
+      <w:r>
+        <w:t>Genre/synopsis/style/core idea/</w:t>
+      </w:r>
+    </w:p>
+    <w:p>
+      <w:r>
+        <w:t>Scene 2:</w:t>
+      </w:r>
+    </w:p>
+    <w:p>
+      <w:r>
+        <w:t>Jack’s name and position shows on screen</w:t>
+      </w:r>
+    </w:p>
+    <w:p>
+      <w:r>
+        <w:t>Jack himself or images of the game show on screen</w:t>
+      </w:r>
+    </w:p>
+    <w:p>
+      <w:r>
+        <w:t>Discusses mechanical aspect of the game</w:t>
+      </w:r>
+    </w:p>
+    <w:p>
+      <w:r>
+        <w:t>Free flow fighting/stamina system/combo system/rewarding fights</w:t>
+      </w:r>
+    </w:p>
+    <w:p>
+      <w:r>
+        <w:t>Scene 3:</w:t>
+      </w:r>
+    </w:p>
+    <w:p>
+      <w:proofErr w:type="spellStart"/>
+      <w:r>
+        <w:t>Lochlan</w:t>
+      </w:r>
+      <w:proofErr w:type="spellEnd"/>
+      <w:r>
+        <w:t xml:space="preserve"> and </w:t>
+      </w:r>
+      <w:proofErr w:type="spellStart"/>
+      <w:r>
+        <w:t>Aislinn</w:t>
+      </w:r>
+      <w:proofErr w:type="spellEnd"/>
+      <w:r>
+        <w:t xml:space="preserve"> name and position shows on screen</w:t>
+      </w:r>
+    </w:p>
+    <w:p>
+      <w:proofErr w:type="spellStart"/>
+      <w:r>
+        <w:t>Lochlan</w:t>
+      </w:r>
+      <w:proofErr w:type="spellEnd"/>
+      <w:r>
+        <w:t xml:space="preserve"> and </w:t>
+      </w:r>
+      <w:proofErr w:type="spellStart"/>
+      <w:r>
+        <w:t>Aislinn</w:t>
+      </w:r>
+      <w:proofErr w:type="spellEnd"/>
+      <w:r>
+        <w:t xml:space="preserve"> themselves or images of the game show on screen</w:t>
+      </w:r>
+    </w:p>
+    <w:p>
+      <w:r>
+        <w:t>Discusses main character</w:t>
+      </w:r>
+    </w:p>
+    <w:p>
+      <w:r>
+        <w:t>Origin/style</w:t>
+      </w:r>
+    </w:p>
+    <w:p>
+      <w:r>
+        <w:t>Discusses main antagonist character</w:t>
+      </w:r>
+    </w:p>
+    <w:p>
+      <w:r>
+        <w:t>Origin/style</w:t>
+      </w:r>
+    </w:p>
+    <w:p>
+      <w:r>
+        <w:t>Scene 4:</w:t>
+      </w:r>
+    </w:p>
+    <w:p>
+      <w:r>
+        <w:t>Nathen and Scotts name and position shows on screen</w:t>
+      </w:r>
+    </w:p>
+    <w:p>
+      <w:r>
+        <w:t>Nathen and Scotts themselves or images of the game show on screen</w:t>
+      </w:r>
+    </w:p>
+    <w:p>
+      <w:r>
+        <w:t>Discusses demo city and general art direction</w:t>
+      </w:r>
+    </w:p>
+    <w:p>
+      <w:r>
+        <w:t>City/looks of the game/atmosphere</w:t>
+      </w:r>
+    </w:p>
+    <w:p>
+      <w:r>
+        <w:t>Scene 5:</w:t>
+      </w:r>
+    </w:p>
+    <w:p>
+      <w:r>
+        <w:t xml:space="preserve">Summary </w:t>
+      </w:r>
+    </w:p>
+    <w:p>
+      <w:r>
+        <w:t xml:space="preserve">Accompanied by final summary, thank you, text or speech about our social media networks etc.  </w:t>
+      </w:r>
+    </w:p>
+    <w:p/>
+    <w:p>
+      <w:r>
+        <w:lastRenderedPageBreak/>
+        <w:t>0:00 – 0:05</w:t>
+      </w:r>
+    </w:p>
+    <w:p>
+      <w:r>
+        <w:t>Animated / Fade in Fade out logo for Suppression Studios.</w:t>
+      </w:r>
+    </w:p>
+    <w:p>
+      <w:r>
+        <w:t>Variation 1: Facebook and twitter accounts shown on screen as well.</w:t>
+      </w:r>
+    </w:p>
+    <w:p>
+      <w:r>
+        <w:t>Variation 2: Only logo.</w:t>
+      </w:r>
+    </w:p>
+    <w:p/>
+    <w:p>
+      <w:r>
+        <w:t>0:05 – 0:10</w:t>
+      </w:r>
+    </w:p>
+    <w:p>
+      <w:r>
+        <w:t>Introduction of our organization, entire team is on screen/only Lachlan.</w:t>
+      </w:r>
+    </w:p>
+    <w:p>
+      <w:r>
+        <w:t>“Hello and welcome, we, are Suppression Studios”</w:t>
+      </w:r>
+    </w:p>
+    <w:p>
+      <w:r>
+        <w:t>Variation 1: Whole team says above line.</w:t>
+      </w:r>
+    </w:p>
+    <w:p>
+      <w:r>
+        <w:t>Variation 2: Only Lachlan says above line.</w:t>
+      </w:r>
+    </w:p>
+    <w:p/>
+    <w:p>
+      <w:r>
+        <w:t xml:space="preserve">0:10 – 0:40  </w:t>
+      </w:r>
+    </w:p>
+    <w:p>
+      <w:r>
+        <w:t>Lachlan’s name and position shows on screen.</w:t>
+      </w:r>
+    </w:p>
+    <w:p>
+      <w:r>
+        <w:t xml:space="preserve">Variation 1: The words “Game Concept” appears on screen in front of either; </w:t>
+      </w:r>
+    </w:p>
+    <w:p>
+      <w:pPr>
+        <w:pStyle w:val="ListParagraph"/>
+        <w:numPr>
+          <w:ilvl w:val="0"/>
+          <w:numId w:val="1"/>
+        </w:numPr>
+      </w:pPr>
+      <w:r>
+        <w:t>Black background.</w:t>
+      </w:r>
+    </w:p>
+    <w:p>
+      <w:pPr>
+        <w:pStyle w:val="ListParagraph"/>
+        <w:numPr>
+          <w:ilvl w:val="0"/>
+          <w:numId w:val="1"/>
+        </w:numPr>
+      </w:pPr>
+      <w:r>
+        <w:t>Concept art of the game</w:t>
+      </w:r>
+    </w:p>
+    <w:p>
+      <w:r>
+        <w:t>For roughly 0:03 – 0:05 seconds.</w:t>
+      </w:r>
+    </w:p>
+    <w:p>
+      <w:r>
+        <w:t>Variation 2: Fades in immediately to Lachlan, his name and position shows on screen in the corner of the screen for either;</w:t>
+      </w:r>
+    </w:p>
+    <w:p>
+      <w:pPr>
+        <w:pStyle w:val="ListParagraph"/>
+        <w:numPr>
+          <w:ilvl w:val="0"/>
+          <w:numId w:val="2"/>
+        </w:numPr>
+      </w:pPr>
+      <w:r>
+        <w:t>Until we cut away from Lachlan to show related images in which the text will fade out.</w:t>
+      </w:r>
+    </w:p>
+    <w:p>
+      <w:pPr>
+        <w:pStyle w:val="ListParagraph"/>
+        <w:numPr>
+          <w:ilvl w:val="0"/>
+          <w:numId w:val="2"/>
+        </w:numPr>
+      </w:pPr>
+      <w:r>
+        <w:t xml:space="preserve">Entire time of Lachlan’s segment. </w:t>
+      </w:r>
+    </w:p>
+    <w:p>
+      <w:r>
+        <w:t>Lachlan himself and/or images of related topic show on screen.</w:t>
+      </w:r>
+    </w:p>
+    <w:p>
+      <w:r>
+        <w:t>Lachlan talks about the game, this includes but not excludes to;</w:t>
+      </w:r>
+    </w:p>
+    <w:p>
+      <w:r>
+        <w:t>Genre.</w:t>
+      </w:r>
+    </w:p>
+    <w:p>
+      <w:r>
+        <w:t>Synopsis.</w:t>
+      </w:r>
+    </w:p>
+    <w:p>
+      <w:r>
+        <w:t>Style.</w:t>
+      </w:r>
+    </w:p>
+    <w:p>
+      <w:r>
+        <w:t>Core idea.</w:t>
+      </w:r>
+    </w:p>
+    <w:p>
+      <w:r>
+        <w:t>“Lachlan write something here that would go for roughly 0:35 – 0:40 seconds”</w:t>
+      </w:r>
+    </w:p>
+    <w:p/>
+    <w:p/>
+    <w:p>
+      <w:r>
+        <w:lastRenderedPageBreak/>
+        <w:t>0:40 – 1:20</w:t>
+      </w:r>
+    </w:p>
+    <w:p>
+      <w:r>
+        <w:t>Jack’s name and position shows on screen.</w:t>
+      </w:r>
+    </w:p>
+    <w:p>
+      <w:r>
+        <w:t xml:space="preserve">Variation 1: The words “Game Mechanics” appears on screen in front of either; </w:t>
+      </w:r>
+    </w:p>
+    <w:p>
+      <w:pPr>
+        <w:pStyle w:val="ListParagraph"/>
+        <w:numPr>
+          <w:ilvl w:val="0"/>
+          <w:numId w:val="3"/>
+        </w:numPr>
+      </w:pPr>
+      <w:r>
+        <w:t>Black background.</w:t>
+      </w:r>
+    </w:p>
+    <w:p>
+      <w:pPr>
+        <w:pStyle w:val="ListParagraph"/>
+        <w:numPr>
+          <w:ilvl w:val="0"/>
+          <w:numId w:val="3"/>
+        </w:numPr>
+      </w:pPr>
+      <w:r>
+        <w:t>Concept art of the game</w:t>
+      </w:r>
+    </w:p>
+    <w:p>
+      <w:r>
+        <w:t>For roughly 0:03 – 0:05 seconds.</w:t>
+      </w:r>
+    </w:p>
+    <w:p>
+      <w:r>
+        <w:t>Variation 2: Fades in immediately to Jack, his name and position shows on screen in the corner of the screen for either;</w:t>
+      </w:r>
+    </w:p>
+    <w:p>
+      <w:pPr>
+        <w:pStyle w:val="ListParagraph"/>
+        <w:numPr>
+          <w:ilvl w:val="0"/>
+          <w:numId w:val="4"/>
+        </w:numPr>
+      </w:pPr>
+      <w:r>
+        <w:t>Until we cut away from Jack to show related images in which the text will fade out.</w:t>
+      </w:r>
+    </w:p>
+    <w:p>
+      <w:pPr>
+        <w:pStyle w:val="ListParagraph"/>
+        <w:numPr>
+          <w:ilvl w:val="0"/>
+          <w:numId w:val="4"/>
+        </w:numPr>
+      </w:pPr>
+      <w:r>
+        <w:t xml:space="preserve">Entire time of Jack’s segment. </w:t>
+      </w:r>
+    </w:p>
+    <w:p>
+      <w:r>
+        <w:t>Jack himself and/or images of related topic show on screen.</w:t>
+      </w:r>
+    </w:p>
+    <w:p>
+      <w:r>
+        <w:t>Discusses mechanical aspect of the game, this includes but not excludes to;</w:t>
+      </w:r>
+    </w:p>
+    <w:p>
+      <w:r>
+        <w:t>Free flow fighting.</w:t>
+      </w:r>
+    </w:p>
+    <w:p>
+      <w:r>
+        <w:t>Stamina system.</w:t>
+      </w:r>
+    </w:p>
+    <w:p>
+      <w:r>
+        <w:t>Combo system.</w:t>
+      </w:r>
+    </w:p>
+    <w:p>
+      <w:r>
+        <w:t>Rewarding fights.</w:t>
+      </w:r>
+    </w:p>
+    <w:p>
+      <w:r>
+        <w:t>“We wanted the player to feel good while they were fighting at all times, and we wanted to provide players the tools in which would evoke that feeling we were looking for. During our discussions it became more and more apparent that we were heading in the direction of a free flowing combat system, allowing for long strung out chains of attacks. To make it even more dynamic we added in a charging system where the longer you were in combat, the bigger your attacks become. Unlocking finishing combos or giving the player a massive stat boost, booth increasing strength and speed of attacks. We also want to implement parkour mechanics in the future to really drive this sense of freedom to the player.”</w:t>
+      </w:r>
+    </w:p>
+    <w:p/>
+    <w:p>
+      <w:r>
+        <w:t>1:20 – 2:00</w:t>
+      </w:r>
+    </w:p>
+    <w:p>
+      <w:r>
+        <w:t xml:space="preserve">Lachlan and </w:t>
+      </w:r>
+      <w:proofErr w:type="spellStart"/>
+      <w:r>
+        <w:t>Aislinn</w:t>
+      </w:r>
+      <w:proofErr w:type="spellEnd"/>
+      <w:r>
+        <w:t xml:space="preserve"> name and position shows on screen.</w:t>
+      </w:r>
+    </w:p>
+    <w:p>
+      <w:r>
+        <w:t xml:space="preserve">Variation 1: The words “Character Design” appears on screen in front of either; </w:t>
+      </w:r>
+    </w:p>
+    <w:p>
+      <w:pPr>
+        <w:pStyle w:val="ListParagraph"/>
+        <w:numPr>
+          <w:ilvl w:val="0"/>
+          <w:numId w:val="3"/>
+        </w:numPr>
+      </w:pPr>
+      <w:r>
+        <w:t>Black background.</w:t>
+      </w:r>
+    </w:p>
+    <w:p>
+      <w:pPr>
+        <w:pStyle w:val="ListParagraph"/>
+        <w:numPr>
+          <w:ilvl w:val="0"/>
+          <w:numId w:val="3"/>
+        </w:numPr>
+      </w:pPr>
+      <w:r>
+        <w:t>Concept art of the game</w:t>
+      </w:r>
+    </w:p>
+    <w:p>
+      <w:r>
+        <w:t>For roughly 0:03 – 0:05 seconds.</w:t>
+      </w:r>
+    </w:p>
+    <w:p>
+      <w:r>
+        <w:t xml:space="preserve">Variation 2: Fades in immediately to Lachlan and </w:t>
+      </w:r>
+      <w:proofErr w:type="spellStart"/>
+      <w:r>
+        <w:t>Aislinn</w:t>
+      </w:r>
+      <w:proofErr w:type="spellEnd"/>
+      <w:r>
+        <w:t>, they’re name and position shows on screen in the corner of the screen for either;</w:t>
+      </w:r>
+    </w:p>
+    <w:p>
+      <w:pPr>
+        <w:pStyle w:val="ListParagraph"/>
+        <w:numPr>
+          <w:ilvl w:val="0"/>
+          <w:numId w:val="4"/>
+        </w:numPr>
+      </w:pPr>
+      <w:r>
+        <w:lastRenderedPageBreak/>
+        <w:t xml:space="preserve">Until we cut away from Lachlan and </w:t>
+      </w:r>
+      <w:proofErr w:type="spellStart"/>
+      <w:r>
+        <w:t>Aislinn</w:t>
+      </w:r>
+      <w:proofErr w:type="spellEnd"/>
+      <w:r>
+        <w:t xml:space="preserve"> to show related images in which the text will fade out.</w:t>
+      </w:r>
+    </w:p>
+    <w:p>
+      <w:pPr>
+        <w:pStyle w:val="ListParagraph"/>
+        <w:numPr>
+          <w:ilvl w:val="0"/>
+          <w:numId w:val="4"/>
+        </w:numPr>
+      </w:pPr>
+      <w:r>
+        <w:t xml:space="preserve">Entire time of Lachlan and </w:t>
+      </w:r>
+      <w:proofErr w:type="spellStart"/>
+      <w:r>
+        <w:t>Aislinn’s</w:t>
+      </w:r>
+      <w:proofErr w:type="spellEnd"/>
+      <w:r>
+        <w:t xml:space="preserve"> segment. </w:t>
+      </w:r>
+    </w:p>
+    <w:p>
+      <w:r>
+        <w:t xml:space="preserve">Lachlan and </w:t>
+      </w:r>
+      <w:proofErr w:type="spellStart"/>
+      <w:r>
+        <w:t>Aislinn</w:t>
+      </w:r>
+      <w:proofErr w:type="spellEnd"/>
+      <w:r>
+        <w:t xml:space="preserve"> themselves and/or images of related topic show on screen.</w:t>
+      </w:r>
+    </w:p>
+    <w:p>
+      <w:r>
+        <w:t>Discusses character inspiration of the game, this includes but not excludes to;</w:t>
+      </w:r>
+    </w:p>
+    <w:p>
+      <w:r>
+        <w:t>Main character.</w:t>
+      </w:r>
+    </w:p>
+    <w:p>
+      <w:r>
+        <w:t>Origin/style.</w:t>
+      </w:r>
+    </w:p>
+    <w:p>
+      <w:r>
+        <w:t>Main antagonist character.</w:t>
+      </w:r>
+    </w:p>
+    <w:p>
+      <w:r>
+        <w:t>Origin/style.</w:t>
+      </w:r>
+    </w:p>
+    <w:p>
+      <w:r>
+        <w:t xml:space="preserve">Variation 1: Lachlan and </w:t>
+      </w:r>
+      <w:proofErr w:type="spellStart"/>
+      <w:r>
+        <w:t>Aislinn</w:t>
+      </w:r>
+      <w:proofErr w:type="spellEnd"/>
+      <w:r>
+        <w:t xml:space="preserve"> talk </w:t>
+      </w:r>
+      <w:proofErr w:type="spellStart"/>
+      <w:r>
+        <w:t>separetly</w:t>
+      </w:r>
+      <w:proofErr w:type="spellEnd"/>
+      <w:r>
+        <w:t xml:space="preserve"> from each other discussing their characters individually.</w:t>
+      </w:r>
+    </w:p>
+    <w:p>
+      <w:r>
+        <w:t>Note this variation restricts the speaking time from 0:40 seconds to 0:20 each.</w:t>
+      </w:r>
+    </w:p>
+    <w:p>
+      <w:r>
+        <w:t xml:space="preserve">Variation 2: Lachlan and </w:t>
+      </w:r>
+      <w:proofErr w:type="spellStart"/>
+      <w:r>
+        <w:t>Aislinn</w:t>
+      </w:r>
+      <w:proofErr w:type="spellEnd"/>
+      <w:r>
+        <w:t xml:space="preserve"> talk together when discussing characters and character design.</w:t>
+      </w:r>
+    </w:p>
+    <w:p>
+      <w:r>
+        <w:t xml:space="preserve">Note this variation may kill the potential to explain your characters fully, increases </w:t>
+      </w:r>
+      <w:proofErr w:type="gramStart"/>
+      <w:r>
+        <w:t>your</w:t>
+      </w:r>
+      <w:proofErr w:type="gramEnd"/>
+      <w:r>
+        <w:t xml:space="preserve"> talking time to 0:40 of shared speaking time and requires your script to be co-written.</w:t>
+      </w:r>
+    </w:p>
+    <w:p>
+      <w:r>
+        <w:t>Variation 1</w:t>
+      </w:r>
+    </w:p>
+    <w:p>
+      <w:r>
+        <w:t>Lachlan “0:20 to talk about protagonist”</w:t>
+      </w:r>
+    </w:p>
+    <w:p>
+      <w:proofErr w:type="spellStart"/>
+      <w:r>
+        <w:t>Aislinn</w:t>
+      </w:r>
+      <w:proofErr w:type="spellEnd"/>
+      <w:r>
+        <w:t xml:space="preserve"> “0:20 to talk about antagonist”</w:t>
+      </w:r>
+    </w:p>
+    <w:p>
+      <w:r>
+        <w:t>Variation 2</w:t>
+      </w:r>
+    </w:p>
+    <w:p>
+      <w:r>
+        <w:t>Please use</w:t>
+      </w:r>
+    </w:p>
+    <w:p>
+      <w:r>
+        <w:t>Name 1:</w:t>
+      </w:r>
+    </w:p>
+    <w:p>
+      <w:r>
+        <w:t>Name 2:</w:t>
+      </w:r>
+    </w:p>
+    <w:p>
+      <w:r>
+        <w:t>Format when writing script new line when speaker changes.</w:t>
+      </w:r>
+    </w:p>
+    <w:p>
+      <w:r>
+        <w:t>“0:40 of character talk”</w:t>
+      </w:r>
+    </w:p>
+    <w:p/>
+    <w:p>
+      <w:r>
+        <w:t>Nathen and Scotts name and position shows on screen</w:t>
+      </w:r>
+    </w:p>
+    <w:p>
+      <w:r>
+        <w:t>Nathen and Scotts themselves or images of the game show on screen</w:t>
+      </w:r>
+    </w:p>
+    <w:p>
+      <w:r>
+        <w:t>Discusses demo city and general art direction</w:t>
+      </w:r>
+    </w:p>
+    <w:p>
+      <w:r>
+        <w:t>City/looks of the game/atmosphere</w:t>
+      </w:r>
+    </w:p>
+    <w:p>
+      <w:r>
+        <w:t>2:00 – 2:40</w:t>
+      </w:r>
+    </w:p>
+    <w:p>
+      <w:r>
+        <w:t>Nathen and Scotts name and position shows on screen.</w:t>
+      </w:r>
+    </w:p>
+    <w:p>
+      <w:r>
+        <w:lastRenderedPageBreak/>
+        <w:t xml:space="preserve">Variation 1: The words “Art Design” appears on screen in front of either; </w:t>
+      </w:r>
+    </w:p>
+    <w:p>
+      <w:pPr>
+        <w:pStyle w:val="ListParagraph"/>
+        <w:numPr>
+          <w:ilvl w:val="0"/>
+          <w:numId w:val="3"/>
+        </w:numPr>
+      </w:pPr>
+      <w:r>
+        <w:t>Black background.</w:t>
+      </w:r>
+    </w:p>
+    <w:p>
+      <w:pPr>
+        <w:pStyle w:val="ListParagraph"/>
+        <w:numPr>
+          <w:ilvl w:val="0"/>
+          <w:numId w:val="3"/>
+        </w:numPr>
+      </w:pPr>
+      <w:r>
+        <w:t>Concept art of the game</w:t>
+      </w:r>
+    </w:p>
+    <w:p>
+      <w:r>
+        <w:t>For roughly 0:03 – 0:05 seconds.</w:t>
+      </w:r>
+    </w:p>
+    <w:p>
+      <w:r>
+        <w:t>Variation 2: Fades in immediately to Nathen and Scott, they’re name and position shows on screen in the corner of the screen for either;</w:t>
+      </w:r>
+    </w:p>
+    <w:p>
+      <w:pPr>
+        <w:pStyle w:val="ListParagraph"/>
+        <w:numPr>
+          <w:ilvl w:val="0"/>
+          <w:numId w:val="4"/>
+        </w:numPr>
+      </w:pPr>
+      <w:r>
+        <w:t>Until we cut away from Nathen and Scott to show related images in which the text will fade out.</w:t>
+      </w:r>
+    </w:p>
+    <w:p>
+      <w:pPr>
+        <w:pStyle w:val="ListParagraph"/>
+        <w:numPr>
+          <w:ilvl w:val="0"/>
+          <w:numId w:val="4"/>
+        </w:numPr>
+      </w:pPr>
+      <w:r>
+        <w:t xml:space="preserve">Entire time of Nathen and Scott’s segment. </w:t>
+      </w:r>
+    </w:p>
+    <w:p>
+      <w:r>
+        <w:t>Nathen and Scott themselves and/or images of related topic show on screen.</w:t>
+      </w:r>
+    </w:p>
+    <w:p>
+      <w:r>
+        <w:t>Discusses artistic direction of the game, this includes but not excludes to;</w:t>
+      </w:r>
+    </w:p>
+    <w:p>
+      <w:r>
+        <w:t>City.</w:t>
+      </w:r>
+    </w:p>
+    <w:p>
+      <w:r>
+        <w:t>Looks of the game.</w:t>
+      </w:r>
+    </w:p>
+    <w:p>
+      <w:r>
+        <w:t>Atmosphere.</w:t>
+      </w:r>
+    </w:p>
+    <w:p>
+      <w:r>
+        <w:t>Variation 1: Nathen and Scott talk separately from each other discussing their art individually.</w:t>
+      </w:r>
+    </w:p>
+    <w:p>
+      <w:r>
+        <w:t>Note this variation restricts the speaking time from 0:40 seconds to 0:20 each.</w:t>
+      </w:r>
+    </w:p>
+    <w:p>
+      <w:r>
+        <w:t>Variation 2: Nathen and Scott talk together when discussing art and art design.</w:t>
+      </w:r>
+    </w:p>
+    <w:p>
+      <w:r>
+        <w:t xml:space="preserve">Note this variation may kill the potential to explain your artistic direction fully, increases </w:t>
+      </w:r>
+      <w:proofErr w:type="gramStart"/>
+      <w:r>
+        <w:t>your</w:t>
+      </w:r>
+      <w:proofErr w:type="gramEnd"/>
+      <w:r>
+        <w:t xml:space="preserve"> talking time to 0:40 of shared speaking time and requires your script to be co-written.</w:t>
+      </w:r>
+    </w:p>
+    <w:p>
+      <w:r>
+        <w:t>Variation 1</w:t>
+      </w:r>
+    </w:p>
+    <w:p>
+      <w:r>
+        <w:t>Nathen “0:20 to talk”</w:t>
+      </w:r>
+    </w:p>
+    <w:p>
+      <w:r>
+        <w:t>Scott “0:20 to talk”</w:t>
+      </w:r>
+    </w:p>
+    <w:p>
+      <w:r>
+        <w:t>Variation 2</w:t>
+      </w:r>
+    </w:p>
+    <w:p>
+      <w:r>
+        <w:t>Please use</w:t>
+      </w:r>
+    </w:p>
+    <w:p>
+      <w:r>
+        <w:t>Name 1:</w:t>
+      </w:r>
+    </w:p>
+    <w:p>
+      <w:r>
+        <w:t>Name 2:</w:t>
+      </w:r>
+    </w:p>
+    <w:p>
+      <w:r>
+        <w:t>Format when writing script new line when speaker changes.</w:t>
+      </w:r>
+    </w:p>
+    <w:p>
+      <w:r>
+        <w:t>“0:40 of art talk”</w:t>
+      </w:r>
+    </w:p>
+    <w:p/>
+    <w:p>
+      <w:r>
+        <w:t xml:space="preserve"> </w:t>
+      </w:r>
+    </w:p>
+    <w:p/>
+    <w:p>
+      <w:r>
+        <w:lastRenderedPageBreak/>
+        <w:t>2:40 – 3:00</w:t>
+      </w:r>
+    </w:p>
+    <w:p>
+      <w:r>
+        <w:t>Final summary, thank you, text or speech about our social media networks etc.</w:t>
+      </w:r>
+    </w:p>
+    <w:p>
+      <w:r>
+        <w:t>Variation 1: We show everyone again with Lachlan giving the final words.</w:t>
+      </w:r>
+    </w:p>
+    <w:p>
+      <w:r>
+        <w:t>Variation 2: Only Lachlan.</w:t>
+      </w:r>
+    </w:p>
+    <w:p>
+      <w:r>
+        <w:t>Variation 3: Logo with social media networks show for 0:05 seconds.</w:t>
+      </w:r>
+    </w:p>
+    <w:p/>
+    <w:p/>
+    <w:p>
       <w:bookmarkStart w:id="0" w:name="_GoBack"/>
       <w:bookmarkEnd w:id="0"/>
     </w:p>
-    <w:p>
-      <w:r>
-        <w:t>Lochlan himself or images of the game show on screen</w:t>
-      </w:r>
-    </w:p>
-    <w:p>
-      <w:r>
-        <w:t>Lochlan talks about the game</w:t>
-      </w:r>
-    </w:p>
-    <w:p>
-      <w:r>
-        <w:t>Genre/synopsis/style/core idea/</w:t>
-      </w:r>
-    </w:p>
-    <w:p>
-      <w:r>
-        <w:t>Scene 2:</w:t>
-      </w:r>
-    </w:p>
-    <w:p>
-      <w:r>
-        <w:t>Jack’s name and position shows on screen</w:t>
-      </w:r>
-    </w:p>
-    <w:p>
-      <w:r>
-        <w:t>Jack himself or images of the game show on screen</w:t>
-      </w:r>
-    </w:p>
-    <w:p>
-      <w:r>
-        <w:t>Discusses mechanical aspect of the game</w:t>
-      </w:r>
-    </w:p>
-    <w:p>
-      <w:r>
-        <w:t>Free flow fighting/stamina system/combo system/rewarding fights</w:t>
-      </w:r>
-    </w:p>
-    <w:p>
-      <w:r>
-        <w:t>Scene 3:</w:t>
-      </w:r>
-    </w:p>
-    <w:p>
-      <w:r>
-        <w:t>Lochlan and</w:t>
-      </w:r>
-      <w:r>
-        <w:t xml:space="preserve"> </w:t>
-      </w:r>
-      <w:proofErr w:type="spellStart"/>
-      <w:r>
-        <w:t>A</w:t>
-      </w:r>
-      <w:r>
-        <w:t>islinn</w:t>
-      </w:r>
-      <w:proofErr w:type="spellEnd"/>
-      <w:r>
-        <w:t xml:space="preserve"> name and position shows on screen</w:t>
-      </w:r>
-    </w:p>
-    <w:p>
-      <w:r>
-        <w:t xml:space="preserve">Lochlan and </w:t>
-      </w:r>
-      <w:proofErr w:type="spellStart"/>
-      <w:r>
-        <w:t>A</w:t>
-      </w:r>
-      <w:r>
-        <w:t>islinn</w:t>
-      </w:r>
-      <w:proofErr w:type="spellEnd"/>
-      <w:r>
-        <w:t xml:space="preserve"> themselves or images of the game show on screen</w:t>
-      </w:r>
-    </w:p>
-    <w:p>
-      <w:r>
-        <w:t>Discusses main character</w:t>
-      </w:r>
-    </w:p>
-    <w:p>
-      <w:r>
-        <w:t>Origin/style</w:t>
-      </w:r>
-    </w:p>
-    <w:p>
-      <w:r>
-        <w:t xml:space="preserve">Discusses main </w:t>
-      </w:r>
-      <w:r>
-        <w:t xml:space="preserve">antagonist </w:t>
-      </w:r>
-      <w:r>
-        <w:t>character</w:t>
-      </w:r>
-    </w:p>
-    <w:p>
-      <w:r>
-        <w:t>Origin/style</w:t>
-      </w:r>
-    </w:p>
-    <w:p>
-      <w:r>
-        <w:t>Scene 4:</w:t>
-      </w:r>
-    </w:p>
-    <w:p>
-      <w:r>
-        <w:t>Nathen and Scotts name and position shows on screen</w:t>
-      </w:r>
-    </w:p>
-    <w:p>
-      <w:r>
-        <w:t>Nathen and Scotts themselves or images of the game show on screen</w:t>
-      </w:r>
-    </w:p>
-    <w:p>
-      <w:r>
-        <w:t>Discusses demo city and general art direction</w:t>
-      </w:r>
-    </w:p>
-    <w:p>
-      <w:r>
-        <w:t>City/looks of the game/atmosphere</w:t>
-      </w:r>
-    </w:p>
-    <w:p>
-      <w:r>
-        <w:t>Scene 5:</w:t>
-      </w:r>
-    </w:p>
-    <w:p>
-      <w:r>
-        <w:t xml:space="preserve">Summary </w:t>
-      </w:r>
-    </w:p>
-    <w:p>
-      <w:r>
-        <w:t xml:space="preserve">Accompanied by final summary, thank you, text or speech about our social media networks etc.  </w:t>
-      </w:r>
-    </w:p>
-    <w:p/>
-    <w:p/>
-    <w:p/>
-    <w:p/>
-    <w:p/>
     <w:sectPr>
       <w:pgSz w:w="12240" w:h="15840"/>
       <w:pgMar w:top="1440" w:right="1440" w:bottom="1440" w:left="1440" w:header="720" w:footer="720" w:gutter="0"/>
@@ -193,6 +938,475 @@
     </w:sectPr>
   </w:body>
 </w:document>
+</file>
+
+<file path=word/numbering.xml><?xml version="1.0" encoding="utf-8"?>
+<w:numbering xmlns:wpc="http://schemas.microsoft.com/office/word/2010/wordprocessingCanvas" xmlns:mc="http://schemas.openxmlformats.org/markup-compatibility/2006" xmlns:o="urn:schemas-microsoft-com:office:office" xmlns:r="http://schemas.openxmlformats.org/officeDocument/2006/relationships" xmlns:m="http://schemas.openxmlformats.org/officeDocument/2006/math" xmlns:v="urn:schemas-microsoft-com:vml" xmlns:wp14="http://schemas.microsoft.com/office/word/2010/wordprocessingDrawing" xmlns:wp="http://schemas.openxmlformats.org/drawingml/2006/wordprocessingDrawing" xmlns:w10="urn:schemas-microsoft-com:office:word" xmlns:w="http://schemas.openxmlformats.org/wordprocessingml/2006/main" xmlns:w14="http://schemas.microsoft.com/office/word/2010/wordml" xmlns:w15="http://schemas.microsoft.com/office/word/2012/wordml" xmlns:wpg="http://schemas.microsoft.com/office/word/2010/wordprocessingGroup" xmlns:wpi="http://schemas.microsoft.com/office/word/2010/wordprocessingInk" xmlns:wne="http://schemas.microsoft.com/office/word/2006/wordml" xmlns:wps="http://schemas.microsoft.com/office/word/2010/wordprocessingShape" mc:Ignorable="w14 w15 wp14">
+  <w:abstractNum w:abstractNumId="0" w15:restartNumberingAfterBreak="0">
+    <w:nsid w:val="11715D78"/>
+    <w:multiLevelType w:val="hybridMultilevel"/>
+    <w:tmpl w:val="9976AB96"/>
+    <w:lvl w:ilvl="0" w:tplc="0409000F">
+      <w:start w:val="1"/>
+      <w:numFmt w:val="decimal"/>
+      <w:lvlText w:val="%1."/>
+      <w:lvlJc w:val="left"/>
+      <w:pPr>
+        <w:ind w:left="720" w:hanging="360"/>
+      </w:pPr>
+    </w:lvl>
+    <w:lvl w:ilvl="1" w:tplc="04090019">
+      <w:start w:val="1"/>
+      <w:numFmt w:val="lowerLetter"/>
+      <w:lvlText w:val="%2."/>
+      <w:lvlJc w:val="left"/>
+      <w:pPr>
+        <w:ind w:left="1440" w:hanging="360"/>
+      </w:pPr>
+    </w:lvl>
+    <w:lvl w:ilvl="2" w:tplc="0409001B">
+      <w:start w:val="1"/>
+      <w:numFmt w:val="lowerRoman"/>
+      <w:lvlText w:val="%3."/>
+      <w:lvlJc w:val="right"/>
+      <w:pPr>
+        <w:ind w:left="2160" w:hanging="180"/>
+      </w:pPr>
+    </w:lvl>
+    <w:lvl w:ilvl="3" w:tplc="0409000F">
+      <w:start w:val="1"/>
+      <w:numFmt w:val="decimal"/>
+      <w:lvlText w:val="%4."/>
+      <w:lvlJc w:val="left"/>
+      <w:pPr>
+        <w:ind w:left="2880" w:hanging="360"/>
+      </w:pPr>
+    </w:lvl>
+    <w:lvl w:ilvl="4" w:tplc="04090019">
+      <w:start w:val="1"/>
+      <w:numFmt w:val="lowerLetter"/>
+      <w:lvlText w:val="%5."/>
+      <w:lvlJc w:val="left"/>
+      <w:pPr>
+        <w:ind w:left="3600" w:hanging="360"/>
+      </w:pPr>
+    </w:lvl>
+    <w:lvl w:ilvl="5" w:tplc="0409001B">
+      <w:start w:val="1"/>
+      <w:numFmt w:val="lowerRoman"/>
+      <w:lvlText w:val="%6."/>
+      <w:lvlJc w:val="right"/>
+      <w:pPr>
+        <w:ind w:left="4320" w:hanging="180"/>
+      </w:pPr>
+    </w:lvl>
+    <w:lvl w:ilvl="6" w:tplc="0409000F">
+      <w:start w:val="1"/>
+      <w:numFmt w:val="decimal"/>
+      <w:lvlText w:val="%7."/>
+      <w:lvlJc w:val="left"/>
+      <w:pPr>
+        <w:ind w:left="5040" w:hanging="360"/>
+      </w:pPr>
+    </w:lvl>
+    <w:lvl w:ilvl="7" w:tplc="04090019">
+      <w:start w:val="1"/>
+      <w:numFmt w:val="lowerLetter"/>
+      <w:lvlText w:val="%8."/>
+      <w:lvlJc w:val="left"/>
+      <w:pPr>
+        <w:ind w:left="5760" w:hanging="360"/>
+      </w:pPr>
+    </w:lvl>
+    <w:lvl w:ilvl="8" w:tplc="0409001B">
+      <w:start w:val="1"/>
+      <w:numFmt w:val="lowerRoman"/>
+      <w:lvlText w:val="%9."/>
+      <w:lvlJc w:val="right"/>
+      <w:pPr>
+        <w:ind w:left="6480" w:hanging="180"/>
+      </w:pPr>
+    </w:lvl>
+  </w:abstractNum>
+  <w:abstractNum w:abstractNumId="1" w15:restartNumberingAfterBreak="0">
+    <w:nsid w:val="26C2288B"/>
+    <w:multiLevelType w:val="hybridMultilevel"/>
+    <w:tmpl w:val="7A6C08A0"/>
+    <w:lvl w:ilvl="0" w:tplc="0409000F">
+      <w:start w:val="1"/>
+      <w:numFmt w:val="decimal"/>
+      <w:lvlText w:val="%1."/>
+      <w:lvlJc w:val="left"/>
+      <w:pPr>
+        <w:ind w:left="720" w:hanging="360"/>
+      </w:pPr>
+    </w:lvl>
+    <w:lvl w:ilvl="1" w:tplc="04090019">
+      <w:start w:val="1"/>
+      <w:numFmt w:val="lowerLetter"/>
+      <w:lvlText w:val="%2."/>
+      <w:lvlJc w:val="left"/>
+      <w:pPr>
+        <w:ind w:left="1440" w:hanging="360"/>
+      </w:pPr>
+    </w:lvl>
+    <w:lvl w:ilvl="2" w:tplc="0409001B">
+      <w:start w:val="1"/>
+      <w:numFmt w:val="lowerRoman"/>
+      <w:lvlText w:val="%3."/>
+      <w:lvlJc w:val="right"/>
+      <w:pPr>
+        <w:ind w:left="2160" w:hanging="180"/>
+      </w:pPr>
+    </w:lvl>
+    <w:lvl w:ilvl="3" w:tplc="0409000F">
+      <w:start w:val="1"/>
+      <w:numFmt w:val="decimal"/>
+      <w:lvlText w:val="%4."/>
+      <w:lvlJc w:val="left"/>
+      <w:pPr>
+        <w:ind w:left="2880" w:hanging="360"/>
+      </w:pPr>
+    </w:lvl>
+    <w:lvl w:ilvl="4" w:tplc="04090019">
+      <w:start w:val="1"/>
+      <w:numFmt w:val="lowerLetter"/>
+      <w:lvlText w:val="%5."/>
+      <w:lvlJc w:val="left"/>
+      <w:pPr>
+        <w:ind w:left="3600" w:hanging="360"/>
+      </w:pPr>
+    </w:lvl>
+    <w:lvl w:ilvl="5" w:tplc="0409001B">
+      <w:start w:val="1"/>
+      <w:numFmt w:val="lowerRoman"/>
+      <w:lvlText w:val="%6."/>
+      <w:lvlJc w:val="right"/>
+      <w:pPr>
+        <w:ind w:left="4320" w:hanging="180"/>
+      </w:pPr>
+    </w:lvl>
+    <w:lvl w:ilvl="6" w:tplc="0409000F">
+      <w:start w:val="1"/>
+      <w:numFmt w:val="decimal"/>
+      <w:lvlText w:val="%7."/>
+      <w:lvlJc w:val="left"/>
+      <w:pPr>
+        <w:ind w:left="5040" w:hanging="360"/>
+      </w:pPr>
+    </w:lvl>
+    <w:lvl w:ilvl="7" w:tplc="04090019">
+      <w:start w:val="1"/>
+      <w:numFmt w:val="lowerLetter"/>
+      <w:lvlText w:val="%8."/>
+      <w:lvlJc w:val="left"/>
+      <w:pPr>
+        <w:ind w:left="5760" w:hanging="360"/>
+      </w:pPr>
+    </w:lvl>
+    <w:lvl w:ilvl="8" w:tplc="0409001B">
+      <w:start w:val="1"/>
+      <w:numFmt w:val="lowerRoman"/>
+      <w:lvlText w:val="%9."/>
+      <w:lvlJc w:val="right"/>
+      <w:pPr>
+        <w:ind w:left="6480" w:hanging="180"/>
+      </w:pPr>
+    </w:lvl>
+  </w:abstractNum>
+  <w:abstractNum w:abstractNumId="2" w15:restartNumberingAfterBreak="0">
+    <w:nsid w:val="3D7E4A2C"/>
+    <w:multiLevelType w:val="hybridMultilevel"/>
+    <w:tmpl w:val="7A6C08A0"/>
+    <w:lvl w:ilvl="0" w:tplc="0409000F">
+      <w:start w:val="1"/>
+      <w:numFmt w:val="decimal"/>
+      <w:lvlText w:val="%1."/>
+      <w:lvlJc w:val="left"/>
+      <w:pPr>
+        <w:ind w:left="720" w:hanging="360"/>
+      </w:pPr>
+    </w:lvl>
+    <w:lvl w:ilvl="1" w:tplc="04090019">
+      <w:start w:val="1"/>
+      <w:numFmt w:val="lowerLetter"/>
+      <w:lvlText w:val="%2."/>
+      <w:lvlJc w:val="left"/>
+      <w:pPr>
+        <w:ind w:left="1440" w:hanging="360"/>
+      </w:pPr>
+    </w:lvl>
+    <w:lvl w:ilvl="2" w:tplc="0409001B">
+      <w:start w:val="1"/>
+      <w:numFmt w:val="lowerRoman"/>
+      <w:lvlText w:val="%3."/>
+      <w:lvlJc w:val="right"/>
+      <w:pPr>
+        <w:ind w:left="2160" w:hanging="180"/>
+      </w:pPr>
+    </w:lvl>
+    <w:lvl w:ilvl="3" w:tplc="0409000F">
+      <w:start w:val="1"/>
+      <w:numFmt w:val="decimal"/>
+      <w:lvlText w:val="%4."/>
+      <w:lvlJc w:val="left"/>
+      <w:pPr>
+        <w:ind w:left="2880" w:hanging="360"/>
+      </w:pPr>
+    </w:lvl>
+    <w:lvl w:ilvl="4" w:tplc="04090019">
+      <w:start w:val="1"/>
+      <w:numFmt w:val="lowerLetter"/>
+      <w:lvlText w:val="%5."/>
+      <w:lvlJc w:val="left"/>
+      <w:pPr>
+        <w:ind w:left="3600" w:hanging="360"/>
+      </w:pPr>
+    </w:lvl>
+    <w:lvl w:ilvl="5" w:tplc="0409001B">
+      <w:start w:val="1"/>
+      <w:numFmt w:val="lowerRoman"/>
+      <w:lvlText w:val="%6."/>
+      <w:lvlJc w:val="right"/>
+      <w:pPr>
+        <w:ind w:left="4320" w:hanging="180"/>
+      </w:pPr>
+    </w:lvl>
+    <w:lvl w:ilvl="6" w:tplc="0409000F">
+      <w:start w:val="1"/>
+      <w:numFmt w:val="decimal"/>
+      <w:lvlText w:val="%7."/>
+      <w:lvlJc w:val="left"/>
+      <w:pPr>
+        <w:ind w:left="5040" w:hanging="360"/>
+      </w:pPr>
+    </w:lvl>
+    <w:lvl w:ilvl="7" w:tplc="04090019">
+      <w:start w:val="1"/>
+      <w:numFmt w:val="lowerLetter"/>
+      <w:lvlText w:val="%8."/>
+      <w:lvlJc w:val="left"/>
+      <w:pPr>
+        <w:ind w:left="5760" w:hanging="360"/>
+      </w:pPr>
+    </w:lvl>
+    <w:lvl w:ilvl="8" w:tplc="0409001B">
+      <w:start w:val="1"/>
+      <w:numFmt w:val="lowerRoman"/>
+      <w:lvlText w:val="%9."/>
+      <w:lvlJc w:val="right"/>
+      <w:pPr>
+        <w:ind w:left="6480" w:hanging="180"/>
+      </w:pPr>
+    </w:lvl>
+  </w:abstractNum>
+  <w:abstractNum w:abstractNumId="3" w15:restartNumberingAfterBreak="0">
+    <w:nsid w:val="3EC12C55"/>
+    <w:multiLevelType w:val="hybridMultilevel"/>
+    <w:tmpl w:val="9976AB96"/>
+    <w:lvl w:ilvl="0" w:tplc="0409000F">
+      <w:start w:val="1"/>
+      <w:numFmt w:val="decimal"/>
+      <w:lvlText w:val="%1."/>
+      <w:lvlJc w:val="left"/>
+      <w:pPr>
+        <w:ind w:left="720" w:hanging="360"/>
+      </w:pPr>
+    </w:lvl>
+    <w:lvl w:ilvl="1" w:tplc="04090019">
+      <w:start w:val="1"/>
+      <w:numFmt w:val="lowerLetter"/>
+      <w:lvlText w:val="%2."/>
+      <w:lvlJc w:val="left"/>
+      <w:pPr>
+        <w:ind w:left="1440" w:hanging="360"/>
+      </w:pPr>
+    </w:lvl>
+    <w:lvl w:ilvl="2" w:tplc="0409001B">
+      <w:start w:val="1"/>
+      <w:numFmt w:val="lowerRoman"/>
+      <w:lvlText w:val="%3."/>
+      <w:lvlJc w:val="right"/>
+      <w:pPr>
+        <w:ind w:left="2160" w:hanging="180"/>
+      </w:pPr>
+    </w:lvl>
+    <w:lvl w:ilvl="3" w:tplc="0409000F">
+      <w:start w:val="1"/>
+      <w:numFmt w:val="decimal"/>
+      <w:lvlText w:val="%4."/>
+      <w:lvlJc w:val="left"/>
+      <w:pPr>
+        <w:ind w:left="2880" w:hanging="360"/>
+      </w:pPr>
+    </w:lvl>
+    <w:lvl w:ilvl="4" w:tplc="04090019">
+      <w:start w:val="1"/>
+      <w:numFmt w:val="lowerLetter"/>
+      <w:lvlText w:val="%5."/>
+      <w:lvlJc w:val="left"/>
+      <w:pPr>
+        <w:ind w:left="3600" w:hanging="360"/>
+      </w:pPr>
+    </w:lvl>
+    <w:lvl w:ilvl="5" w:tplc="0409001B">
+      <w:start w:val="1"/>
+      <w:numFmt w:val="lowerRoman"/>
+      <w:lvlText w:val="%6."/>
+      <w:lvlJc w:val="right"/>
+      <w:pPr>
+        <w:ind w:left="4320" w:hanging="180"/>
+      </w:pPr>
+    </w:lvl>
+    <w:lvl w:ilvl="6" w:tplc="0409000F">
+      <w:start w:val="1"/>
+      <w:numFmt w:val="decimal"/>
+      <w:lvlText w:val="%7."/>
+      <w:lvlJc w:val="left"/>
+      <w:pPr>
+        <w:ind w:left="5040" w:hanging="360"/>
+      </w:pPr>
+    </w:lvl>
+    <w:lvl w:ilvl="7" w:tplc="04090019">
+      <w:start w:val="1"/>
+      <w:numFmt w:val="lowerLetter"/>
+      <w:lvlText w:val="%8."/>
+      <w:lvlJc w:val="left"/>
+      <w:pPr>
+        <w:ind w:left="5760" w:hanging="360"/>
+      </w:pPr>
+    </w:lvl>
+    <w:lvl w:ilvl="8" w:tplc="0409001B">
+      <w:start w:val="1"/>
+      <w:numFmt w:val="lowerRoman"/>
+      <w:lvlText w:val="%9."/>
+      <w:lvlJc w:val="right"/>
+      <w:pPr>
+        <w:ind w:left="6480" w:hanging="180"/>
+      </w:pPr>
+    </w:lvl>
+  </w:abstractNum>
+  <w:num w:numId="1">
+    <w:abstractNumId w:val="0"/>
+    <w:lvlOverride w:ilvl="0">
+      <w:startOverride w:val="1"/>
+    </w:lvlOverride>
+    <w:lvlOverride w:ilvl="1">
+      <w:startOverride w:val="1"/>
+    </w:lvlOverride>
+    <w:lvlOverride w:ilvl="2">
+      <w:startOverride w:val="1"/>
+    </w:lvlOverride>
+    <w:lvlOverride w:ilvl="3">
+      <w:startOverride w:val="1"/>
+    </w:lvlOverride>
+    <w:lvlOverride w:ilvl="4">
+      <w:startOverride w:val="1"/>
+    </w:lvlOverride>
+    <w:lvlOverride w:ilvl="5">
+      <w:startOverride w:val="1"/>
+    </w:lvlOverride>
+    <w:lvlOverride w:ilvl="6">
+      <w:startOverride w:val="1"/>
+    </w:lvlOverride>
+    <w:lvlOverride w:ilvl="7">
+      <w:startOverride w:val="1"/>
+    </w:lvlOverride>
+    <w:lvlOverride w:ilvl="8">
+      <w:startOverride w:val="1"/>
+    </w:lvlOverride>
+  </w:num>
+  <w:num w:numId="2">
+    <w:abstractNumId w:val="1"/>
+    <w:lvlOverride w:ilvl="0">
+      <w:startOverride w:val="1"/>
+    </w:lvlOverride>
+    <w:lvlOverride w:ilvl="1">
+      <w:startOverride w:val="1"/>
+    </w:lvlOverride>
+    <w:lvlOverride w:ilvl="2">
+      <w:startOverride w:val="1"/>
+    </w:lvlOverride>
+    <w:lvlOverride w:ilvl="3">
+      <w:startOverride w:val="1"/>
+    </w:lvlOverride>
+    <w:lvlOverride w:ilvl="4">
+      <w:startOverride w:val="1"/>
+    </w:lvlOverride>
+    <w:lvlOverride w:ilvl="5">
+      <w:startOverride w:val="1"/>
+    </w:lvlOverride>
+    <w:lvlOverride w:ilvl="6">
+      <w:startOverride w:val="1"/>
+    </w:lvlOverride>
+    <w:lvlOverride w:ilvl="7">
+      <w:startOverride w:val="1"/>
+    </w:lvlOverride>
+    <w:lvlOverride w:ilvl="8">
+      <w:startOverride w:val="1"/>
+    </w:lvlOverride>
+  </w:num>
+  <w:num w:numId="3">
+    <w:abstractNumId w:val="3"/>
+    <w:lvlOverride w:ilvl="0">
+      <w:startOverride w:val="1"/>
+    </w:lvlOverride>
+    <w:lvlOverride w:ilvl="1">
+      <w:startOverride w:val="1"/>
+    </w:lvlOverride>
+    <w:lvlOverride w:ilvl="2">
+      <w:startOverride w:val="1"/>
+    </w:lvlOverride>
+    <w:lvlOverride w:ilvl="3">
+      <w:startOverride w:val="1"/>
+    </w:lvlOverride>
+    <w:lvlOverride w:ilvl="4">
+      <w:startOverride w:val="1"/>
+    </w:lvlOverride>
+    <w:lvlOverride w:ilvl="5">
+      <w:startOverride w:val="1"/>
+    </w:lvlOverride>
+    <w:lvlOverride w:ilvl="6">
+      <w:startOverride w:val="1"/>
+    </w:lvlOverride>
+    <w:lvlOverride w:ilvl="7">
+      <w:startOverride w:val="1"/>
+    </w:lvlOverride>
+    <w:lvlOverride w:ilvl="8">
+      <w:startOverride w:val="1"/>
+    </w:lvlOverride>
+  </w:num>
+  <w:num w:numId="4">
+    <w:abstractNumId w:val="2"/>
+    <w:lvlOverride w:ilvl="0">
+      <w:startOverride w:val="1"/>
+    </w:lvlOverride>
+    <w:lvlOverride w:ilvl="1">
+      <w:startOverride w:val="1"/>
+    </w:lvlOverride>
+    <w:lvlOverride w:ilvl="2">
+      <w:startOverride w:val="1"/>
+    </w:lvlOverride>
+    <w:lvlOverride w:ilvl="3">
+      <w:startOverride w:val="1"/>
+    </w:lvlOverride>
+    <w:lvlOverride w:ilvl="4">
+      <w:startOverride w:val="1"/>
+    </w:lvlOverride>
+    <w:lvlOverride w:ilvl="5">
+      <w:startOverride w:val="1"/>
+    </w:lvlOverride>
+    <w:lvlOverride w:ilvl="6">
+      <w:startOverride w:val="1"/>
+    </w:lvlOverride>
+    <w:lvlOverride w:ilvl="7">
+      <w:startOverride w:val="1"/>
+    </w:lvlOverride>
+    <w:lvlOverride w:ilvl="8">
+      <w:startOverride w:val="1"/>
+    </w:lvlOverride>
+  </w:num>
+</w:numbering>
 </file>
 
 <file path=word/styles.xml><?xml version="1.0" encoding="utf-8"?>
@@ -588,6 +1802,10 @@
   <w:style w:type="paragraph" w:default="1" w:styleId="Normal">
     <w:name w:val="Normal"/>
     <w:qFormat/>
+    <w:rsid w:val="009F782E"/>
+    <w:pPr>
+      <w:spacing w:line="256" w:lineRule="auto"/>
+    </w:pPr>
   </w:style>
   <w:style w:type="character" w:default="1" w:styleId="DefaultParagraphFont">
     <w:name w:val="Default Paragraph Font"/>
@@ -615,6 +1833,17 @@
     <w:uiPriority w:val="99"/>
     <w:semiHidden/>
     <w:unhideWhenUsed/>
+  </w:style>
+  <w:style w:type="paragraph" w:styleId="ListParagraph">
+    <w:name w:val="List Paragraph"/>
+    <w:basedOn w:val="Normal"/>
+    <w:uiPriority w:val="34"/>
+    <w:qFormat/>
+    <w:rsid w:val="009F782E"/>
+    <w:pPr>
+      <w:ind w:left="720"/>
+      <w:contextualSpacing/>
+    </w:pPr>
   </w:style>
 </w:styles>
 </file>

</xml_diff>

<commit_message>
Addition to Lochlans Lines
</commit_message>
<xml_diff>
--- a/Design/Pitch Story Board Jack Edit'.docx
+++ b/Design/Pitch Story Board Jack Edit'.docx
@@ -353,8 +353,12 @@
         <w:t>Core idea.</w:t>
       </w:r>
     </w:p>
-    <w:p>
-      <w:r>
+    <w:p/>
+    <w:p/>
+    <w:p/>
+    <w:p>
+      <w:r>
+        <w:lastRenderedPageBreak/>
         <w:t>“</w:t>
       </w:r>
       <w:r>
@@ -363,19 +367,60 @@
     </w:p>
     <w:p>
       <w:r>
-        <w:t xml:space="preserve">Project Scarlet is an Action/Platformer, with a strong focus on combo based combat and intense boss fights. </w:t>
-      </w:r>
-      <w:r>
-        <w:t xml:space="preserve">The game </w:t>
-      </w:r>
-      <w:r>
-        <w:t>features a beautiful fantasy world in which its denizens occupy the skies. In these same skies fly pirates, each with their large ships and adventurous attitudes.</w:t>
-      </w:r>
-    </w:p>
-    <w:p>
-      <w:r>
-        <w:lastRenderedPageBreak/>
-        <w:t>The story follows Scarlet, a young treasure hunter who was taken from her home by sky pirates when she was a child. Having grown up among these pirates, she has adopted many of their mannerisms and skills, and now she uses them to achieve her own ends, and find her way home.</w:t>
+        <w:t xml:space="preserve">Project </w:t>
+      </w:r>
+      <w:r>
+        <w:t>Illuna</w:t>
+      </w:r>
+      <w:r>
+        <w:t xml:space="preserve"> is an Action/Platformer, with a strong focus on combo based combat and intense boss fights. </w:t>
+      </w:r>
+    </w:p>
+    <w:p>
+      <w:r>
+        <w:t>T</w:t>
+      </w:r>
+      <w:r>
+        <w:t xml:space="preserve">he game features a beautiful fantasy world in which </w:t>
+      </w:r>
+      <w:r>
+        <w:t xml:space="preserve">many of </w:t>
+      </w:r>
+      <w:r>
+        <w:t>its denizens occupy the skies. In these same skies fly pirates, each with their large ships and adventurous attitudes.</w:t>
+      </w:r>
+    </w:p>
+    <w:p>
+      <w:r>
+        <w:t xml:space="preserve">The story follows </w:t>
+      </w:r>
+      <w:r>
+        <w:t>Illuna</w:t>
+      </w:r>
+      <w:r>
+        <w:t>, a young treasure hunter who was taken from her home by sky pirates when she was a child. Having grown up among these pirates, she has adopted many of their mannerisms and skills, and now she uses them to achieve her own ends</w:t>
+      </w:r>
+      <w:r>
+        <w:t>.</w:t>
+      </w:r>
+    </w:p>
+    <w:p>
+      <w:r>
+        <w:t>Her journey begins in the lawless city of Tusara</w:t>
+      </w:r>
+      <w:r>
+        <w:t>, Illuna is chasing an unidentified creature through the sewers in order to obtain something she needs. It is in these same sewers that her journey begins</w:t>
+      </w:r>
+      <w:bookmarkStart w:id="0" w:name="_GoBack"/>
+      <w:bookmarkEnd w:id="0"/>
+      <w:r>
+        <w:t xml:space="preserve">, from </w:t>
+      </w:r>
+      <w:r>
+        <w:t>there</w:t>
+      </w:r>
+      <w:r>
+        <w:t xml:space="preserve"> story unfolds as she tries to find her way back home.</w:t>
       </w:r>
       <w:r>
         <w:t>”</w:t>
@@ -494,10 +539,12 @@
         <w:t>u</w:t>
       </w:r>
       <w:r>
-        <w:t>ng out chains of attacks. To make it even more dynamic we added in a charging system where the longer you were in combat, the bigger your attacks become. Unlocking finishing combos or giving the player a massive stat boost, booth increasing strength and speed of attacks. We also want to implement parkour mechanics in the future to really drive this sense of freedom to the player.”</w:t>
-      </w:r>
-      <w:bookmarkStart w:id="0" w:name="_GoBack"/>
-      <w:bookmarkEnd w:id="0"/>
+        <w:t xml:space="preserve">ng out chains of attacks. To make it even more dynamic we added in a charging system where the longer you were in combat, the bigger your attacks become. Unlocking </w:t>
+      </w:r>
+      <w:r>
+        <w:lastRenderedPageBreak/>
+        <w:t>finishing combos or giving the player a massive stat boost, booth increasing strength and speed of attacks. We also want to implement parkour mechanics in the future to really drive this sense of freedom to the player.”</w:t>
+      </w:r>
     </w:p>
     <w:p/>
     <w:p>
@@ -532,7 +579,6 @@
         </w:numPr>
       </w:pPr>
       <w:r>
-        <w:lastRenderedPageBreak/>
         <w:t>Black background.</w:t>
       </w:r>
     </w:p>
@@ -728,6 +774,7 @@
     </w:p>
     <w:p>
       <w:r>
+        <w:lastRenderedPageBreak/>
         <w:t>Name 1:</w:t>
       </w:r>
     </w:p>
@@ -759,7 +806,6 @@
     </w:p>
     <w:p>
       <w:r>
-        <w:lastRenderedPageBreak/>
         <w:t>Discusses demo city and general art direction</w:t>
       </w:r>
     </w:p>
@@ -901,6 +947,7 @@
     </w:p>
     <w:p>
       <w:r>
+        <w:lastRenderedPageBreak/>
         <w:t>Nathen “0:20 to talk”</w:t>
       </w:r>
     </w:p>
@@ -936,7 +983,6 @@
     </w:p>
     <w:p>
       <w:r>
-        <w:lastRenderedPageBreak/>
         <w:t>“0:40 of art talk”</w:t>
       </w:r>
     </w:p>

</xml_diff>